<commit_message>
feat: Add form components and context for FPP submission
- Implemented Checkbox, DatePicker, Dropdown, InputField, and TextArea components for form inputs.
- Created FormContext to manage form state across components.
- Developed FormIsian page to handle user input and dynamic fields for multiple entries.
- Added PreviewTeks page to display submitted data and allow document download.
- Configured Tailwind CSS for styling and responsive design.
- Set up main application structure with routing.
</commit_message>
<xml_diff>
--- a/backend/template/template.docx
+++ b/backend/template/template.docx
@@ -3,13 +3,2123 @@
 <w:document xmlns:wpc="http://schemas.microsoft.com/office/word/2010/wordprocessingCanvas" xmlns:cx="http://schemas.microsoft.com/office/drawing/2014/chartex" xmlns:cx1="http://schemas.microsoft.com/office/drawing/2015/9/8/chartex" xmlns:cx2="http://schemas.microsoft.com/office/drawing/2015/10/21/chartex" xmlns:cx3="http://schemas.microsoft.com/office/drawing/2016/5/9/chartex" xmlns:cx4="http://schemas.microsoft.com/office/drawing/2016/5/10/chartex" xmlns:cx5="http://schemas.microsoft.com/office/drawing/2016/5/11/chartex" xmlns:cx6="http://schemas.microsoft.com/office/drawing/2016/5/12/chartex" xmlns:cx7="http://schemas.microsoft.com/office/drawing/2016/5/13/chartex" xmlns:cx8="http://schemas.microsoft.com/office/drawing/2016/5/14/chartex" xmlns:mc="http://schemas.openxmlformats.org/markup-compatibility/2006" xmlns:aink="http://schemas.microsoft.com/office/drawing/2016/ink" xmlns:am3d="http://schemas.microsoft.com/office/drawing/2017/model3d" xmlns:o="urn:schemas-microsoft-com:office:office" xmlns:r="http://schemas.openxmlformats.org/officeDocument/2006/relationships" xmlns:m="http://schemas.openxmlformats.org/officeDocument/2006/math" xmlns:v="urn:schemas-microsoft-com:vml" xmlns:wp14="http://schemas.microsoft.com/office/word/2010/wordprocessingDrawing" xmlns:wp="http://schemas.openxmlformats.org/drawingml/2006/wordprocessingDrawing" xmlns:w10="urn:schemas-microsoft-com:office:word" xmlns:w="http://schemas.openxmlformats.org/wordprocessingml/2006/main" xmlns:w14="http://schemas.microsoft.com/office/word/2010/wordml" xmlns:w15="http://schemas.microsoft.com/office/word/2012/wordml" xmlns:w16cex="http://schemas.microsoft.com/office/word/2018/wordml/cex" xmlns:w16cid="http://schemas.microsoft.com/office/word/2016/wordml/cid" xmlns:w16="http://schemas.microsoft.com/office/word/2018/wordml" xmlns:w16sdtdh="http://schemas.microsoft.com/office/word/2020/wordml/sdtdatahash" xmlns:w16se="http://schemas.microsoft.com/office/word/2015/wordml/symex" xmlns:wpg="http://schemas.microsoft.com/office/word/2010/wordprocessingGroup" xmlns:wpi="http://schemas.microsoft.com/office/word/2010/wordprocessingInk" xmlns:wne="http://schemas.microsoft.com/office/word/2006/wordml" xmlns:wps="http://schemas.microsoft.com/office/word/2010/wordprocessingShape" mc:Ignorable="w14 w15 w16se w16cid w16 w16cex w16sdtdh wp14">
   <w:body>
     <w:p>
-      <w:r>
-        <w:t>Nama: {{nama_terlapor}}</w:t>
-      </w:r>
-    </w:p>
-    <w:p>
-      <w:r>
-        <w:t>NIP: {{nip_terlapor}}</w:t>
+      <w:pPr>
+        <w:rPr>
+          <w:rFonts w:ascii="Arial" w:hAnsi="Arial" w:cs="Arial"/>
+        </w:rPr>
+      </w:pPr>
+      <w:proofErr w:type="spellStart"/>
+      <w:r>
+        <w:rPr>
+          <w:rFonts w:ascii="Arial" w:hAnsi="Arial" w:cs="Arial"/>
+        </w:rPr>
+        <w:t>Nomor</w:t>
+      </w:r>
+      <w:proofErr w:type="spellEnd"/>
+      <w:r>
+        <w:rPr>
+          <w:rFonts w:ascii="Arial" w:hAnsi="Arial" w:cs="Arial"/>
+        </w:rPr>
+        <w:t xml:space="preserve"> </w:t>
+      </w:r>
+      <w:proofErr w:type="spellStart"/>
+      <w:r>
+        <w:rPr>
+          <w:rFonts w:ascii="Arial" w:hAnsi="Arial" w:cs="Arial"/>
+        </w:rPr>
+        <w:t>fpp</w:t>
+      </w:r>
+      <w:proofErr w:type="spellEnd"/>
+      <w:r>
+        <w:rPr>
+          <w:rFonts w:ascii="Arial" w:hAnsi="Arial" w:cs="Arial"/>
+        </w:rPr>
+        <w:t>: {{</w:t>
+      </w:r>
+      <w:proofErr w:type="spellStart"/>
+      <w:r>
+        <w:rPr>
+          <w:rFonts w:ascii="Arial" w:hAnsi="Arial" w:cs="Arial"/>
+        </w:rPr>
+        <w:t>nomor_fpp</w:t>
+      </w:r>
+      <w:proofErr w:type="spellEnd"/>
+      <w:r>
+        <w:rPr>
+          <w:rFonts w:ascii="Arial" w:hAnsi="Arial" w:cs="Arial"/>
+        </w:rPr>
+        <w:t>}}</w:t>
+      </w:r>
+    </w:p>
+    <w:p>
+      <w:pPr>
+        <w:rPr>
+          <w:rFonts w:ascii="Arial" w:hAnsi="Arial" w:cs="Arial"/>
+        </w:rPr>
+      </w:pPr>
+      <w:proofErr w:type="spellStart"/>
+      <w:r>
+        <w:rPr>
+          <w:rFonts w:ascii="Arial" w:hAnsi="Arial" w:cs="Arial"/>
+        </w:rPr>
+        <w:t>Tahun</w:t>
+      </w:r>
+      <w:proofErr w:type="spellEnd"/>
+      <w:r>
+        <w:rPr>
+          <w:rFonts w:ascii="Arial" w:hAnsi="Arial" w:cs="Arial"/>
+        </w:rPr>
+        <w:t xml:space="preserve"> </w:t>
+      </w:r>
+      <w:proofErr w:type="spellStart"/>
+      <w:r>
+        <w:rPr>
+          <w:rFonts w:ascii="Arial" w:hAnsi="Arial" w:cs="Arial"/>
+        </w:rPr>
+        <w:t>fpp</w:t>
+      </w:r>
+      <w:proofErr w:type="spellEnd"/>
+      <w:r>
+        <w:rPr>
+          <w:rFonts w:ascii="Arial" w:hAnsi="Arial" w:cs="Arial"/>
+        </w:rPr>
+        <w:t>: {{</w:t>
+      </w:r>
+      <w:proofErr w:type="spellStart"/>
+      <w:r>
+        <w:rPr>
+          <w:rFonts w:ascii="Arial" w:hAnsi="Arial" w:cs="Arial"/>
+        </w:rPr>
+        <w:t>tahun_fpp</w:t>
+      </w:r>
+      <w:proofErr w:type="spellEnd"/>
+      <w:r>
+        <w:rPr>
+          <w:rFonts w:ascii="Arial" w:hAnsi="Arial" w:cs="Arial"/>
+        </w:rPr>
+        <w:t>}}</w:t>
+      </w:r>
+    </w:p>
+    <w:p>
+      <w:pPr>
+        <w:rPr>
+          <w:rFonts w:ascii="Arial" w:hAnsi="Arial" w:cs="Arial"/>
+        </w:rPr>
+      </w:pPr>
+      <w:proofErr w:type="spellStart"/>
+      <w:r>
+        <w:rPr>
+          <w:rFonts w:ascii="Arial" w:hAnsi="Arial" w:cs="Arial"/>
+        </w:rPr>
+        <w:t>Tanggal</w:t>
+      </w:r>
+      <w:proofErr w:type="spellEnd"/>
+      <w:r>
+        <w:rPr>
+          <w:rFonts w:ascii="Arial" w:hAnsi="Arial" w:cs="Arial"/>
+        </w:rPr>
+        <w:t xml:space="preserve"> </w:t>
+      </w:r>
+      <w:proofErr w:type="spellStart"/>
+      <w:r>
+        <w:rPr>
+          <w:rFonts w:ascii="Arial" w:hAnsi="Arial" w:cs="Arial"/>
+        </w:rPr>
+        <w:t>fpp</w:t>
+      </w:r>
+      <w:proofErr w:type="spellEnd"/>
+      <w:r>
+        <w:rPr>
+          <w:rFonts w:ascii="Arial" w:hAnsi="Arial" w:cs="Arial"/>
+        </w:rPr>
+        <w:t>: {{</w:t>
+      </w:r>
+      <w:proofErr w:type="spellStart"/>
+      <w:r>
+        <w:rPr>
+          <w:rFonts w:ascii="Arial" w:hAnsi="Arial" w:cs="Arial"/>
+        </w:rPr>
+        <w:t>tanggal_fpp</w:t>
+      </w:r>
+      <w:proofErr w:type="spellEnd"/>
+      <w:r>
+        <w:rPr>
+          <w:rFonts w:ascii="Arial" w:hAnsi="Arial" w:cs="Arial"/>
+        </w:rPr>
+        <w:t>}}</w:t>
+      </w:r>
+    </w:p>
+    <w:p>
+      <w:pPr>
+        <w:rPr>
+          <w:rFonts w:ascii="Arial" w:hAnsi="Arial" w:cs="Arial"/>
+        </w:rPr>
+      </w:pPr>
+      <w:proofErr w:type="spellStart"/>
+      <w:r>
+        <w:rPr>
+          <w:rFonts w:ascii="Arial" w:hAnsi="Arial" w:cs="Arial"/>
+        </w:rPr>
+        <w:t>Pasal</w:t>
+      </w:r>
+      <w:proofErr w:type="spellEnd"/>
+      <w:r>
+        <w:rPr>
+          <w:rFonts w:ascii="Arial" w:hAnsi="Arial" w:cs="Arial"/>
+        </w:rPr>
+        <w:t xml:space="preserve"> </w:t>
+      </w:r>
+      <w:proofErr w:type="spellStart"/>
+      <w:r>
+        <w:rPr>
+          <w:rFonts w:ascii="Arial" w:hAnsi="Arial" w:cs="Arial"/>
+        </w:rPr>
+        <w:t>pelanggaran</w:t>
+      </w:r>
+      <w:proofErr w:type="spellEnd"/>
+      <w:r>
+        <w:rPr>
+          <w:rFonts w:ascii="Arial" w:hAnsi="Arial" w:cs="Arial"/>
+        </w:rPr>
+        <w:t>: {{</w:t>
+      </w:r>
+      <w:proofErr w:type="spellStart"/>
+      <w:r>
+        <w:rPr>
+          <w:rFonts w:ascii="Arial" w:hAnsi="Arial" w:cs="Arial"/>
+        </w:rPr>
+        <w:t>pasal_pelanggaran</w:t>
+      </w:r>
+      <w:proofErr w:type="spellEnd"/>
+      <w:r>
+        <w:rPr>
+          <w:rFonts w:ascii="Arial" w:hAnsi="Arial" w:cs="Arial"/>
+        </w:rPr>
+        <w:t>}}</w:t>
+      </w:r>
+    </w:p>
+    <w:p>
+      <w:pPr>
+        <w:rPr>
+          <w:rFonts w:ascii="Arial" w:hAnsi="Arial" w:cs="Arial"/>
+        </w:rPr>
+      </w:pPr>
+      <w:r>
+        <w:rPr>
+          <w:rFonts w:ascii="Arial" w:hAnsi="Arial" w:cs="Arial"/>
+        </w:rPr>
+        <w:t xml:space="preserve">Isi </w:t>
+      </w:r>
+      <w:proofErr w:type="spellStart"/>
+      <w:r>
+        <w:rPr>
+          <w:rFonts w:ascii="Arial" w:hAnsi="Arial" w:cs="Arial"/>
+        </w:rPr>
+        <w:t>pasal</w:t>
+      </w:r>
+      <w:proofErr w:type="spellEnd"/>
+      <w:r>
+        <w:rPr>
+          <w:rFonts w:ascii="Arial" w:hAnsi="Arial" w:cs="Arial"/>
+        </w:rPr>
+        <w:t xml:space="preserve"> </w:t>
+      </w:r>
+      <w:proofErr w:type="spellStart"/>
+      <w:r>
+        <w:rPr>
+          <w:rFonts w:ascii="Arial" w:hAnsi="Arial" w:cs="Arial"/>
+        </w:rPr>
+        <w:t>pelanggaran</w:t>
+      </w:r>
+      <w:proofErr w:type="spellEnd"/>
+      <w:r>
+        <w:rPr>
+          <w:rFonts w:ascii="Arial" w:hAnsi="Arial" w:cs="Arial"/>
+        </w:rPr>
+        <w:t>: {{</w:t>
+      </w:r>
+      <w:proofErr w:type="spellStart"/>
+      <w:r>
+        <w:rPr>
+          <w:rFonts w:ascii="Arial" w:hAnsi="Arial" w:cs="Arial"/>
+        </w:rPr>
+        <w:t>isi_pasal_pelanggaran</w:t>
+      </w:r>
+      <w:proofErr w:type="spellEnd"/>
+      <w:r>
+        <w:rPr>
+          <w:rFonts w:ascii="Arial" w:hAnsi="Arial" w:cs="Arial"/>
+        </w:rPr>
+        <w:t>}}</w:t>
+      </w:r>
+    </w:p>
+    <w:p>
+      <w:pPr>
+        <w:rPr>
+          <w:rFonts w:ascii="Arial" w:hAnsi="Arial" w:cs="Arial"/>
+        </w:rPr>
+      </w:pPr>
+      <w:proofErr w:type="spellStart"/>
+      <w:r>
+        <w:rPr>
+          <w:rFonts w:ascii="Arial" w:hAnsi="Arial" w:cs="Arial"/>
+        </w:rPr>
+        <w:t>Sumber</w:t>
+      </w:r>
+      <w:proofErr w:type="spellEnd"/>
+      <w:r>
+        <w:rPr>
+          <w:rFonts w:ascii="Arial" w:hAnsi="Arial" w:cs="Arial"/>
+        </w:rPr>
+        <w:t xml:space="preserve"> </w:t>
+      </w:r>
+      <w:proofErr w:type="spellStart"/>
+      <w:r>
+        <w:rPr>
+          <w:rFonts w:ascii="Arial" w:hAnsi="Arial" w:cs="Arial"/>
+        </w:rPr>
+        <w:t>pengaduan</w:t>
+      </w:r>
+      <w:proofErr w:type="spellEnd"/>
+      <w:r>
+        <w:rPr>
+          <w:rFonts w:ascii="Arial" w:hAnsi="Arial" w:cs="Arial"/>
+        </w:rPr>
+        <w:t>: {{</w:t>
+      </w:r>
+      <w:proofErr w:type="spellStart"/>
+      <w:r>
+        <w:rPr>
+          <w:rFonts w:ascii="Arial" w:hAnsi="Arial" w:cs="Arial"/>
+        </w:rPr>
+        <w:t>sumber_pengaduan</w:t>
+      </w:r>
+      <w:proofErr w:type="spellEnd"/>
+      <w:r>
+        <w:rPr>
+          <w:rFonts w:ascii="Arial" w:hAnsi="Arial" w:cs="Arial"/>
+        </w:rPr>
+        <w:t>}}</w:t>
+      </w:r>
+    </w:p>
+    <w:p>
+      <w:pPr>
+        <w:rPr>
+          <w:rFonts w:ascii="Arial" w:hAnsi="Arial" w:cs="Arial"/>
+        </w:rPr>
+      </w:pPr>
+      <w:r>
+        <w:rPr>
+          <w:rFonts w:ascii="Arial" w:hAnsi="Arial" w:cs="Arial"/>
+        </w:rPr>
+        <w:t xml:space="preserve">Info </w:t>
+      </w:r>
+      <w:proofErr w:type="spellStart"/>
+      <w:r>
+        <w:rPr>
+          <w:rFonts w:ascii="Arial" w:hAnsi="Arial" w:cs="Arial"/>
+        </w:rPr>
+        <w:t>tambahan</w:t>
+      </w:r>
+      <w:proofErr w:type="spellEnd"/>
+      <w:r>
+        <w:rPr>
+          <w:rFonts w:ascii="Arial" w:hAnsi="Arial" w:cs="Arial"/>
+        </w:rPr>
+        <w:t xml:space="preserve"> </w:t>
+      </w:r>
+      <w:proofErr w:type="spellStart"/>
+      <w:r>
+        <w:rPr>
+          <w:rFonts w:ascii="Arial" w:hAnsi="Arial" w:cs="Arial"/>
+        </w:rPr>
+        <w:t>sumber</w:t>
+      </w:r>
+      <w:proofErr w:type="spellEnd"/>
+      <w:r>
+        <w:rPr>
+          <w:rFonts w:ascii="Arial" w:hAnsi="Arial" w:cs="Arial"/>
+        </w:rPr>
+        <w:t xml:space="preserve"> </w:t>
+      </w:r>
+      <w:proofErr w:type="spellStart"/>
+      <w:r>
+        <w:rPr>
+          <w:rFonts w:ascii="Arial" w:hAnsi="Arial" w:cs="Arial"/>
+        </w:rPr>
+        <w:t>pengaduan</w:t>
+      </w:r>
+      <w:proofErr w:type="spellEnd"/>
+      <w:r>
+        <w:rPr>
+          <w:rFonts w:ascii="Arial" w:hAnsi="Arial" w:cs="Arial"/>
+        </w:rPr>
+        <w:t>: {{</w:t>
+      </w:r>
+      <w:proofErr w:type="spellStart"/>
+      <w:r>
+        <w:rPr>
+          <w:rFonts w:ascii="Arial" w:hAnsi="Arial" w:cs="Arial"/>
+        </w:rPr>
+        <w:t>info_tambahan_sumber_pengaduan</w:t>
+      </w:r>
+      <w:proofErr w:type="spellEnd"/>
+      <w:r>
+        <w:rPr>
+          <w:rFonts w:ascii="Arial" w:hAnsi="Arial" w:cs="Arial"/>
+        </w:rPr>
+        <w:t>}}</w:t>
+      </w:r>
+    </w:p>
+    <w:p>
+      <w:pPr>
+        <w:rPr>
+          <w:rFonts w:ascii="Arial" w:hAnsi="Arial" w:cs="Arial"/>
+        </w:rPr>
+      </w:pPr>
+      <w:r>
+        <w:rPr>
+          <w:rFonts w:ascii="Arial" w:hAnsi="Arial" w:cs="Arial"/>
+        </w:rPr>
+        <w:t xml:space="preserve">Resume </w:t>
+      </w:r>
+      <w:proofErr w:type="spellStart"/>
+      <w:r>
+        <w:rPr>
+          <w:rFonts w:ascii="Arial" w:hAnsi="Arial" w:cs="Arial"/>
+        </w:rPr>
+        <w:t>pengaduan</w:t>
+      </w:r>
+      <w:proofErr w:type="spellEnd"/>
+      <w:r>
+        <w:rPr>
+          <w:rFonts w:ascii="Arial" w:hAnsi="Arial" w:cs="Arial"/>
+        </w:rPr>
+        <w:t>: {{</w:t>
+      </w:r>
+      <w:proofErr w:type="spellStart"/>
+      <w:r>
+        <w:rPr>
+          <w:rFonts w:ascii="Arial" w:hAnsi="Arial" w:cs="Arial"/>
+        </w:rPr>
+        <w:t>resume_pengaduan</w:t>
+      </w:r>
+      <w:proofErr w:type="spellEnd"/>
+      <w:r>
+        <w:rPr>
+          <w:rFonts w:ascii="Arial" w:hAnsi="Arial" w:cs="Arial"/>
+        </w:rPr>
+        <w:t>}}</w:t>
+      </w:r>
+    </w:p>
+    <w:p>
+      <w:pPr>
+        <w:rPr>
+          <w:rFonts w:ascii="Arial" w:hAnsi="Arial" w:cs="Arial"/>
+        </w:rPr>
+      </w:pPr>
+      <w:r>
+        <w:rPr>
+          <w:rFonts w:ascii="Arial" w:hAnsi="Arial" w:cs="Arial"/>
+        </w:rPr>
+        <w:t xml:space="preserve">Nama </w:t>
+      </w:r>
+      <w:proofErr w:type="spellStart"/>
+      <w:r>
+        <w:rPr>
+          <w:rFonts w:ascii="Arial" w:hAnsi="Arial" w:cs="Arial"/>
+        </w:rPr>
+        <w:t>terlapor</w:t>
+      </w:r>
+      <w:proofErr w:type="spellEnd"/>
+      <w:r>
+        <w:rPr>
+          <w:rFonts w:ascii="Arial" w:hAnsi="Arial" w:cs="Arial"/>
+        </w:rPr>
+        <w:t xml:space="preserve"> 1: {{nama_terlapor_1}}</w:t>
+      </w:r>
+    </w:p>
+    <w:p>
+      <w:pPr>
+        <w:rPr>
+          <w:rFonts w:ascii="Arial" w:hAnsi="Arial" w:cs="Arial"/>
+        </w:rPr>
+      </w:pPr>
+      <w:r>
+        <w:rPr>
+          <w:rFonts w:ascii="Arial" w:hAnsi="Arial" w:cs="Arial"/>
+        </w:rPr>
+        <w:t xml:space="preserve">Nip </w:t>
+      </w:r>
+      <w:proofErr w:type="spellStart"/>
+      <w:r>
+        <w:rPr>
+          <w:rFonts w:ascii="Arial" w:hAnsi="Arial" w:cs="Arial"/>
+        </w:rPr>
+        <w:t>terlapor</w:t>
+      </w:r>
+      <w:proofErr w:type="spellEnd"/>
+      <w:r>
+        <w:rPr>
+          <w:rFonts w:ascii="Arial" w:hAnsi="Arial" w:cs="Arial"/>
+        </w:rPr>
+        <w:t xml:space="preserve"> 1: {{nip_terlapor_1}}</w:t>
+      </w:r>
+    </w:p>
+    <w:p>
+      <w:pPr>
+        <w:rPr>
+          <w:rFonts w:ascii="Arial" w:hAnsi="Arial" w:cs="Arial"/>
+        </w:rPr>
+      </w:pPr>
+      <w:proofErr w:type="spellStart"/>
+      <w:r>
+        <w:rPr>
+          <w:rFonts w:ascii="Arial" w:hAnsi="Arial" w:cs="Arial"/>
+        </w:rPr>
+        <w:t>Jabatan</w:t>
+      </w:r>
+      <w:proofErr w:type="spellEnd"/>
+      <w:r>
+        <w:rPr>
+          <w:rFonts w:ascii="Arial" w:hAnsi="Arial" w:cs="Arial"/>
+        </w:rPr>
+        <w:t xml:space="preserve"> </w:t>
+      </w:r>
+      <w:proofErr w:type="spellStart"/>
+      <w:r>
+        <w:rPr>
+          <w:rFonts w:ascii="Arial" w:hAnsi="Arial" w:cs="Arial"/>
+        </w:rPr>
+        <w:t>terlapor</w:t>
+      </w:r>
+      <w:proofErr w:type="spellEnd"/>
+      <w:r>
+        <w:rPr>
+          <w:rFonts w:ascii="Arial" w:hAnsi="Arial" w:cs="Arial"/>
+        </w:rPr>
+        <w:t xml:space="preserve"> 1: {{jabatan_terlapor_1}}</w:t>
+      </w:r>
+    </w:p>
+    <w:p>
+      <w:pPr>
+        <w:rPr>
+          <w:rFonts w:ascii="Arial" w:hAnsi="Arial" w:cs="Arial"/>
+        </w:rPr>
+      </w:pPr>
+      <w:r>
+        <w:rPr>
+          <w:rFonts w:ascii="Arial" w:hAnsi="Arial" w:cs="Arial"/>
+        </w:rPr>
+        <w:t xml:space="preserve">Unit </w:t>
+      </w:r>
+      <w:proofErr w:type="spellStart"/>
+      <w:r>
+        <w:rPr>
+          <w:rFonts w:ascii="Arial" w:hAnsi="Arial" w:cs="Arial"/>
+        </w:rPr>
+        <w:t>kerja</w:t>
+      </w:r>
+      <w:proofErr w:type="spellEnd"/>
+      <w:r>
+        <w:rPr>
+          <w:rFonts w:ascii="Arial" w:hAnsi="Arial" w:cs="Arial"/>
+        </w:rPr>
+        <w:t xml:space="preserve"> </w:t>
+      </w:r>
+      <w:proofErr w:type="spellStart"/>
+      <w:r>
+        <w:rPr>
+          <w:rFonts w:ascii="Arial" w:hAnsi="Arial" w:cs="Arial"/>
+        </w:rPr>
+        <w:t>terlapor</w:t>
+      </w:r>
+      <w:proofErr w:type="spellEnd"/>
+      <w:r>
+        <w:rPr>
+          <w:rFonts w:ascii="Arial" w:hAnsi="Arial" w:cs="Arial"/>
+        </w:rPr>
+        <w:t>: {{</w:t>
+      </w:r>
+      <w:proofErr w:type="spellStart"/>
+      <w:r>
+        <w:rPr>
+          <w:rFonts w:ascii="Arial" w:hAnsi="Arial" w:cs="Arial"/>
+        </w:rPr>
+        <w:t>unit_kerja_terlapor</w:t>
+      </w:r>
+      <w:proofErr w:type="spellEnd"/>
+      <w:r>
+        <w:rPr>
+          <w:rFonts w:ascii="Arial" w:hAnsi="Arial" w:cs="Arial"/>
+        </w:rPr>
+        <w:t>}}</w:t>
+      </w:r>
+    </w:p>
+    <w:p>
+      <w:pPr>
+        <w:rPr>
+          <w:rFonts w:ascii="Arial" w:hAnsi="Arial" w:cs="Arial"/>
+        </w:rPr>
+      </w:pPr>
+      <w:r>
+        <w:rPr>
+          <w:rFonts w:ascii="Arial" w:hAnsi="Arial" w:cs="Arial"/>
+        </w:rPr>
+        <w:t xml:space="preserve">Nama </w:t>
+      </w:r>
+      <w:proofErr w:type="spellStart"/>
+      <w:r>
+        <w:rPr>
+          <w:rFonts w:ascii="Arial" w:hAnsi="Arial" w:cs="Arial"/>
+        </w:rPr>
+        <w:t>pelapor</w:t>
+      </w:r>
+      <w:proofErr w:type="spellEnd"/>
+      <w:r>
+        <w:rPr>
+          <w:rFonts w:ascii="Arial" w:hAnsi="Arial" w:cs="Arial"/>
+        </w:rPr>
+        <w:t>: {{</w:t>
+      </w:r>
+      <w:proofErr w:type="spellStart"/>
+      <w:r>
+        <w:rPr>
+          <w:rFonts w:ascii="Arial" w:hAnsi="Arial" w:cs="Arial"/>
+        </w:rPr>
+        <w:t>nama_pelapor</w:t>
+      </w:r>
+      <w:proofErr w:type="spellEnd"/>
+      <w:r>
+        <w:rPr>
+          <w:rFonts w:ascii="Arial" w:hAnsi="Arial" w:cs="Arial"/>
+        </w:rPr>
+        <w:t>}}</w:t>
+      </w:r>
+    </w:p>
+    <w:p>
+      <w:pPr>
+        <w:rPr>
+          <w:rFonts w:ascii="Arial" w:hAnsi="Arial" w:cs="Arial"/>
+        </w:rPr>
+      </w:pPr>
+      <w:r>
+        <w:rPr>
+          <w:rFonts w:ascii="Arial" w:hAnsi="Arial" w:cs="Arial"/>
+        </w:rPr>
+        <w:t xml:space="preserve">Alamat </w:t>
+      </w:r>
+      <w:proofErr w:type="spellStart"/>
+      <w:r>
+        <w:rPr>
+          <w:rFonts w:ascii="Arial" w:hAnsi="Arial" w:cs="Arial"/>
+        </w:rPr>
+        <w:t>pelapor</w:t>
+      </w:r>
+      <w:proofErr w:type="spellEnd"/>
+      <w:r>
+        <w:rPr>
+          <w:rFonts w:ascii="Arial" w:hAnsi="Arial" w:cs="Arial"/>
+        </w:rPr>
+        <w:t>: {{</w:t>
+      </w:r>
+      <w:proofErr w:type="spellStart"/>
+      <w:r>
+        <w:rPr>
+          <w:rFonts w:ascii="Arial" w:hAnsi="Arial" w:cs="Arial"/>
+        </w:rPr>
+        <w:t>alamat_pelapor</w:t>
+      </w:r>
+      <w:proofErr w:type="spellEnd"/>
+      <w:r>
+        <w:rPr>
+          <w:rFonts w:ascii="Arial" w:hAnsi="Arial" w:cs="Arial"/>
+        </w:rPr>
+        <w:t>}}</w:t>
+      </w:r>
+    </w:p>
+    <w:p>
+      <w:pPr>
+        <w:rPr>
+          <w:rFonts w:ascii="Arial" w:hAnsi="Arial" w:cs="Arial"/>
+        </w:rPr>
+      </w:pPr>
+      <w:proofErr w:type="spellStart"/>
+      <w:r>
+        <w:rPr>
+          <w:rFonts w:ascii="Arial" w:hAnsi="Arial" w:cs="Arial"/>
+        </w:rPr>
+        <w:t>Telepon</w:t>
+      </w:r>
+      <w:proofErr w:type="spellEnd"/>
+      <w:r>
+        <w:rPr>
+          <w:rFonts w:ascii="Arial" w:hAnsi="Arial" w:cs="Arial"/>
+        </w:rPr>
+        <w:t xml:space="preserve"> </w:t>
+      </w:r>
+      <w:proofErr w:type="spellStart"/>
+      <w:r>
+        <w:rPr>
+          <w:rFonts w:ascii="Arial" w:hAnsi="Arial" w:cs="Arial"/>
+        </w:rPr>
+        <w:t>pelapor</w:t>
+      </w:r>
+      <w:proofErr w:type="spellEnd"/>
+      <w:r>
+        <w:rPr>
+          <w:rFonts w:ascii="Arial" w:hAnsi="Arial" w:cs="Arial"/>
+        </w:rPr>
+        <w:t>: {{</w:t>
+      </w:r>
+      <w:proofErr w:type="spellStart"/>
+      <w:r>
+        <w:rPr>
+          <w:rFonts w:ascii="Arial" w:hAnsi="Arial" w:cs="Arial"/>
+        </w:rPr>
+        <w:t>telepon_pelapor</w:t>
+      </w:r>
+      <w:proofErr w:type="spellEnd"/>
+      <w:r>
+        <w:rPr>
+          <w:rFonts w:ascii="Arial" w:hAnsi="Arial" w:cs="Arial"/>
+        </w:rPr>
+        <w:t>}}</w:t>
+      </w:r>
+    </w:p>
+    <w:p>
+      <w:pPr>
+        <w:rPr>
+          <w:rFonts w:ascii="Arial" w:hAnsi="Arial" w:cs="Arial"/>
+        </w:rPr>
+      </w:pPr>
+      <w:proofErr w:type="spellStart"/>
+      <w:r>
+        <w:rPr>
+          <w:rFonts w:ascii="Arial" w:hAnsi="Arial" w:cs="Arial"/>
+        </w:rPr>
+        <w:t>Centang</w:t>
+      </w:r>
+      <w:proofErr w:type="spellEnd"/>
+      <w:r>
+        <w:rPr>
+          <w:rFonts w:ascii="Arial" w:hAnsi="Arial" w:cs="Arial"/>
+        </w:rPr>
+        <w:t xml:space="preserve"> </w:t>
+      </w:r>
+      <w:proofErr w:type="spellStart"/>
+      <w:r>
+        <w:rPr>
+          <w:rFonts w:ascii="Arial" w:hAnsi="Arial" w:cs="Arial"/>
+        </w:rPr>
+        <w:t>analisis</w:t>
+      </w:r>
+      <w:proofErr w:type="spellEnd"/>
+      <w:r>
+        <w:rPr>
+          <w:rFonts w:ascii="Arial" w:hAnsi="Arial" w:cs="Arial"/>
+        </w:rPr>
+        <w:t xml:space="preserve"> 1: {{centang_analisis_1}}</w:t>
+      </w:r>
+    </w:p>
+    <w:p>
+      <w:pPr>
+        <w:rPr>
+          <w:rFonts w:ascii="Arial" w:hAnsi="Arial" w:cs="Arial"/>
+        </w:rPr>
+      </w:pPr>
+      <w:proofErr w:type="spellStart"/>
+      <w:r>
+        <w:rPr>
+          <w:rFonts w:ascii="Arial" w:hAnsi="Arial" w:cs="Arial"/>
+        </w:rPr>
+        <w:t>Centang</w:t>
+      </w:r>
+      <w:proofErr w:type="spellEnd"/>
+      <w:r>
+        <w:rPr>
+          <w:rFonts w:ascii="Arial" w:hAnsi="Arial" w:cs="Arial"/>
+        </w:rPr>
+        <w:t xml:space="preserve"> </w:t>
+      </w:r>
+      <w:proofErr w:type="spellStart"/>
+      <w:r>
+        <w:rPr>
+          <w:rFonts w:ascii="Arial" w:hAnsi="Arial" w:cs="Arial"/>
+        </w:rPr>
+        <w:t>analisis</w:t>
+      </w:r>
+      <w:proofErr w:type="spellEnd"/>
+      <w:r>
+        <w:rPr>
+          <w:rFonts w:ascii="Arial" w:hAnsi="Arial" w:cs="Arial"/>
+        </w:rPr>
+        <w:t xml:space="preserve"> 2: {{centang_analisis_2}}</w:t>
+      </w:r>
+    </w:p>
+    <w:p>
+      <w:pPr>
+        <w:rPr>
+          <w:rFonts w:ascii="Arial" w:hAnsi="Arial" w:cs="Arial"/>
+        </w:rPr>
+      </w:pPr>
+      <w:proofErr w:type="spellStart"/>
+      <w:r>
+        <w:rPr>
+          <w:rFonts w:ascii="Arial" w:hAnsi="Arial" w:cs="Arial"/>
+        </w:rPr>
+        <w:t>Cka</w:t>
+      </w:r>
+      <w:proofErr w:type="spellEnd"/>
+      <w:r>
+        <w:rPr>
+          <w:rFonts w:ascii="Arial" w:hAnsi="Arial" w:cs="Arial"/>
+        </w:rPr>
+        <w:t xml:space="preserve"> 1: {{cka_1}}</w:t>
+      </w:r>
+    </w:p>
+    <w:p>
+      <w:pPr>
+        <w:rPr>
+          <w:rFonts w:ascii="Arial" w:hAnsi="Arial" w:cs="Arial"/>
+        </w:rPr>
+      </w:pPr>
+      <w:proofErr w:type="spellStart"/>
+      <w:r>
+        <w:rPr>
+          <w:rFonts w:ascii="Arial" w:hAnsi="Arial" w:cs="Arial"/>
+        </w:rPr>
+        <w:t>Cka</w:t>
+      </w:r>
+      <w:proofErr w:type="spellEnd"/>
+      <w:r>
+        <w:rPr>
+          <w:rFonts w:ascii="Arial" w:hAnsi="Arial" w:cs="Arial"/>
+        </w:rPr>
+        <w:t xml:space="preserve"> 2: {{cka_2}}</w:t>
+      </w:r>
+    </w:p>
+    <w:p>
+      <w:pPr>
+        <w:rPr>
+          <w:rFonts w:ascii="Arial" w:hAnsi="Arial" w:cs="Arial"/>
+        </w:rPr>
+      </w:pPr>
+      <w:proofErr w:type="spellStart"/>
+      <w:r>
+        <w:rPr>
+          <w:rFonts w:ascii="Arial" w:hAnsi="Arial" w:cs="Arial"/>
+        </w:rPr>
+        <w:t>Cka</w:t>
+      </w:r>
+      <w:proofErr w:type="spellEnd"/>
+      <w:r>
+        <w:rPr>
+          <w:rFonts w:ascii="Arial" w:hAnsi="Arial" w:cs="Arial"/>
+        </w:rPr>
+        <w:t xml:space="preserve"> 3: {{cka_3}}</w:t>
+      </w:r>
+    </w:p>
+    <w:p>
+      <w:pPr>
+        <w:rPr>
+          <w:rFonts w:ascii="Arial" w:hAnsi="Arial" w:cs="Arial"/>
+        </w:rPr>
+      </w:pPr>
+      <w:proofErr w:type="spellStart"/>
+      <w:r>
+        <w:rPr>
+          <w:rFonts w:ascii="Arial" w:hAnsi="Arial" w:cs="Arial"/>
+        </w:rPr>
+        <w:t>Dampak</w:t>
+      </w:r>
+      <w:proofErr w:type="spellEnd"/>
+      <w:r>
+        <w:rPr>
+          <w:rFonts w:ascii="Arial" w:hAnsi="Arial" w:cs="Arial"/>
+        </w:rPr>
+        <w:t xml:space="preserve"> </w:t>
+      </w:r>
+      <w:proofErr w:type="spellStart"/>
+      <w:r>
+        <w:rPr>
+          <w:rFonts w:ascii="Arial" w:hAnsi="Arial" w:cs="Arial"/>
+        </w:rPr>
+        <w:t>pmk</w:t>
+      </w:r>
+      <w:proofErr w:type="spellEnd"/>
+      <w:r>
+        <w:rPr>
+          <w:rFonts w:ascii="Arial" w:hAnsi="Arial" w:cs="Arial"/>
+        </w:rPr>
+        <w:t>: {{</w:t>
+      </w:r>
+      <w:proofErr w:type="spellStart"/>
+      <w:r>
+        <w:rPr>
+          <w:rFonts w:ascii="Arial" w:hAnsi="Arial" w:cs="Arial"/>
+        </w:rPr>
+        <w:t>dampak_pmk</w:t>
+      </w:r>
+      <w:proofErr w:type="spellEnd"/>
+      <w:r>
+        <w:rPr>
+          <w:rFonts w:ascii="Arial" w:hAnsi="Arial" w:cs="Arial"/>
+        </w:rPr>
+        <w:t>}}</w:t>
+      </w:r>
+    </w:p>
+    <w:p>
+      <w:pPr>
+        <w:rPr>
+          <w:rFonts w:ascii="Arial" w:hAnsi="Arial" w:cs="Arial"/>
+        </w:rPr>
+      </w:pPr>
+      <w:proofErr w:type="spellStart"/>
+      <w:r>
+        <w:rPr>
+          <w:rFonts w:ascii="Arial" w:hAnsi="Arial" w:cs="Arial"/>
+        </w:rPr>
+        <w:t>Centang</w:t>
+      </w:r>
+      <w:proofErr w:type="spellEnd"/>
+      <w:r>
+        <w:rPr>
+          <w:rFonts w:ascii="Arial" w:hAnsi="Arial" w:cs="Arial"/>
+        </w:rPr>
+        <w:t xml:space="preserve"> </w:t>
+      </w:r>
+      <w:proofErr w:type="spellStart"/>
+      <w:r>
+        <w:rPr>
+          <w:rFonts w:ascii="Arial" w:hAnsi="Arial" w:cs="Arial"/>
+        </w:rPr>
+        <w:t>pulbaket</w:t>
+      </w:r>
+      <w:proofErr w:type="spellEnd"/>
+      <w:r>
+        <w:rPr>
+          <w:rFonts w:ascii="Arial" w:hAnsi="Arial" w:cs="Arial"/>
+        </w:rPr>
+        <w:t xml:space="preserve"> 1: {{centang_pulbaket_1}}</w:t>
+      </w:r>
+    </w:p>
+    <w:p>
+      <w:pPr>
+        <w:rPr>
+          <w:rFonts w:ascii="Arial" w:hAnsi="Arial" w:cs="Arial"/>
+        </w:rPr>
+      </w:pPr>
+      <w:proofErr w:type="spellStart"/>
+      <w:r>
+        <w:rPr>
+          <w:rFonts w:ascii="Arial" w:hAnsi="Arial" w:cs="Arial"/>
+        </w:rPr>
+        <w:t>Centang</w:t>
+      </w:r>
+      <w:proofErr w:type="spellEnd"/>
+      <w:r>
+        <w:rPr>
+          <w:rFonts w:ascii="Arial" w:hAnsi="Arial" w:cs="Arial"/>
+        </w:rPr>
+        <w:t xml:space="preserve"> </w:t>
+      </w:r>
+      <w:proofErr w:type="spellStart"/>
+      <w:r>
+        <w:rPr>
+          <w:rFonts w:ascii="Arial" w:hAnsi="Arial" w:cs="Arial"/>
+        </w:rPr>
+        <w:t>pulbaket</w:t>
+      </w:r>
+      <w:proofErr w:type="spellEnd"/>
+      <w:r>
+        <w:rPr>
+          <w:rFonts w:ascii="Arial" w:hAnsi="Arial" w:cs="Arial"/>
+        </w:rPr>
+        <w:t xml:space="preserve"> 2: {{centang_pulbaket_2}}</w:t>
+      </w:r>
+    </w:p>
+    <w:p>
+      <w:pPr>
+        <w:rPr>
+          <w:rFonts w:ascii="Arial" w:hAnsi="Arial" w:cs="Arial"/>
+        </w:rPr>
+      </w:pPr>
+      <w:r>
+        <w:rPr>
+          <w:rFonts w:ascii="Arial" w:hAnsi="Arial" w:cs="Arial"/>
+        </w:rPr>
+        <w:t xml:space="preserve">Hasil </w:t>
+      </w:r>
+      <w:proofErr w:type="spellStart"/>
+      <w:r>
+        <w:rPr>
+          <w:rFonts w:ascii="Arial" w:hAnsi="Arial" w:cs="Arial"/>
+        </w:rPr>
+        <w:t>pulbaket</w:t>
+      </w:r>
+      <w:proofErr w:type="spellEnd"/>
+      <w:r>
+        <w:rPr>
+          <w:rFonts w:ascii="Arial" w:hAnsi="Arial" w:cs="Arial"/>
+        </w:rPr>
+        <w:t xml:space="preserve"> </w:t>
+      </w:r>
+      <w:proofErr w:type="spellStart"/>
+      <w:r>
+        <w:rPr>
+          <w:rFonts w:ascii="Arial" w:hAnsi="Arial" w:cs="Arial"/>
+        </w:rPr>
+        <w:t>mandiri</w:t>
+      </w:r>
+      <w:proofErr w:type="spellEnd"/>
+      <w:r>
+        <w:rPr>
+          <w:rFonts w:ascii="Arial" w:hAnsi="Arial" w:cs="Arial"/>
+        </w:rPr>
+        <w:t>: {{</w:t>
+      </w:r>
+      <w:proofErr w:type="spellStart"/>
+      <w:r>
+        <w:rPr>
+          <w:rFonts w:ascii="Arial" w:hAnsi="Arial" w:cs="Arial"/>
+        </w:rPr>
+        <w:t>hasil_pulbaket_mandiri</w:t>
+      </w:r>
+      <w:proofErr w:type="spellEnd"/>
+      <w:r>
+        <w:rPr>
+          <w:rFonts w:ascii="Arial" w:hAnsi="Arial" w:cs="Arial"/>
+        </w:rPr>
+        <w:t>}}</w:t>
+      </w:r>
+    </w:p>
+    <w:p>
+      <w:pPr>
+        <w:rPr>
+          <w:rFonts w:ascii="Arial" w:hAnsi="Arial" w:cs="Arial"/>
+        </w:rPr>
+      </w:pPr>
+      <w:proofErr w:type="spellStart"/>
+      <w:r>
+        <w:rPr>
+          <w:rFonts w:ascii="Arial" w:hAnsi="Arial" w:cs="Arial"/>
+        </w:rPr>
+        <w:t>Nomor</w:t>
+      </w:r>
+      <w:proofErr w:type="spellEnd"/>
+      <w:r>
+        <w:rPr>
+          <w:rFonts w:ascii="Arial" w:hAnsi="Arial" w:cs="Arial"/>
+        </w:rPr>
+        <w:t xml:space="preserve"> </w:t>
+      </w:r>
+      <w:proofErr w:type="spellStart"/>
+      <w:r>
+        <w:rPr>
+          <w:rFonts w:ascii="Arial" w:hAnsi="Arial" w:cs="Arial"/>
+        </w:rPr>
+        <w:t>uptp</w:t>
+      </w:r>
+      <w:proofErr w:type="spellEnd"/>
+      <w:r>
+        <w:rPr>
+          <w:rFonts w:ascii="Arial" w:hAnsi="Arial" w:cs="Arial"/>
+        </w:rPr>
+        <w:t>: {{</w:t>
+      </w:r>
+      <w:proofErr w:type="spellStart"/>
+      <w:r>
+        <w:rPr>
+          <w:rFonts w:ascii="Arial" w:hAnsi="Arial" w:cs="Arial"/>
+        </w:rPr>
+        <w:t>nomor_uptp</w:t>
+      </w:r>
+      <w:proofErr w:type="spellEnd"/>
+      <w:r>
+        <w:rPr>
+          <w:rFonts w:ascii="Arial" w:hAnsi="Arial" w:cs="Arial"/>
+        </w:rPr>
+        <w:t>}}</w:t>
+      </w:r>
+    </w:p>
+    <w:p>
+      <w:pPr>
+        <w:rPr>
+          <w:rFonts w:ascii="Arial" w:hAnsi="Arial" w:cs="Arial"/>
+        </w:rPr>
+      </w:pPr>
+      <w:proofErr w:type="spellStart"/>
+      <w:r>
+        <w:rPr>
+          <w:rFonts w:ascii="Arial" w:hAnsi="Arial" w:cs="Arial"/>
+        </w:rPr>
+        <w:t>Tanggal</w:t>
+      </w:r>
+      <w:proofErr w:type="spellEnd"/>
+      <w:r>
+        <w:rPr>
+          <w:rFonts w:ascii="Arial" w:hAnsi="Arial" w:cs="Arial"/>
+        </w:rPr>
+        <w:t xml:space="preserve"> </w:t>
+      </w:r>
+      <w:proofErr w:type="spellStart"/>
+      <w:r>
+        <w:rPr>
+          <w:rFonts w:ascii="Arial" w:hAnsi="Arial" w:cs="Arial"/>
+        </w:rPr>
+        <w:t>uptp</w:t>
+      </w:r>
+      <w:proofErr w:type="spellEnd"/>
+      <w:r>
+        <w:rPr>
+          <w:rFonts w:ascii="Arial" w:hAnsi="Arial" w:cs="Arial"/>
+        </w:rPr>
+        <w:t>: {{</w:t>
+      </w:r>
+      <w:proofErr w:type="spellStart"/>
+      <w:r>
+        <w:rPr>
+          <w:rFonts w:ascii="Arial" w:hAnsi="Arial" w:cs="Arial"/>
+        </w:rPr>
+        <w:t>tanggal_uptp</w:t>
+      </w:r>
+      <w:proofErr w:type="spellEnd"/>
+      <w:r>
+        <w:rPr>
+          <w:rFonts w:ascii="Arial" w:hAnsi="Arial" w:cs="Arial"/>
+        </w:rPr>
+        <w:t>}}</w:t>
+      </w:r>
+    </w:p>
+    <w:p>
+      <w:pPr>
+        <w:rPr>
+          <w:rFonts w:ascii="Arial" w:hAnsi="Arial" w:cs="Arial"/>
+        </w:rPr>
+      </w:pPr>
+      <w:proofErr w:type="spellStart"/>
+      <w:r>
+        <w:rPr>
+          <w:rFonts w:ascii="Arial" w:hAnsi="Arial" w:cs="Arial"/>
+        </w:rPr>
+        <w:t>Nomor</w:t>
+      </w:r>
+      <w:proofErr w:type="spellEnd"/>
+      <w:r>
+        <w:rPr>
+          <w:rFonts w:ascii="Arial" w:hAnsi="Arial" w:cs="Arial"/>
+        </w:rPr>
+        <w:t xml:space="preserve"> </w:t>
+      </w:r>
+      <w:proofErr w:type="spellStart"/>
+      <w:r>
+        <w:rPr>
+          <w:rFonts w:ascii="Arial" w:hAnsi="Arial" w:cs="Arial"/>
+        </w:rPr>
+        <w:t>lhpbk</w:t>
+      </w:r>
+      <w:proofErr w:type="spellEnd"/>
+      <w:r>
+        <w:rPr>
+          <w:rFonts w:ascii="Arial" w:hAnsi="Arial" w:cs="Arial"/>
+        </w:rPr>
+        <w:t>: {{</w:t>
+      </w:r>
+      <w:proofErr w:type="spellStart"/>
+      <w:r>
+        <w:rPr>
+          <w:rFonts w:ascii="Arial" w:hAnsi="Arial" w:cs="Arial"/>
+        </w:rPr>
+        <w:t>nomor_lhpbk</w:t>
+      </w:r>
+      <w:proofErr w:type="spellEnd"/>
+      <w:r>
+        <w:rPr>
+          <w:rFonts w:ascii="Arial" w:hAnsi="Arial" w:cs="Arial"/>
+        </w:rPr>
+        <w:t>}}</w:t>
+      </w:r>
+    </w:p>
+    <w:p>
+      <w:pPr>
+        <w:rPr>
+          <w:rFonts w:ascii="Arial" w:hAnsi="Arial" w:cs="Arial"/>
+        </w:rPr>
+      </w:pPr>
+      <w:proofErr w:type="spellStart"/>
+      <w:r>
+        <w:rPr>
+          <w:rFonts w:ascii="Arial" w:hAnsi="Arial" w:cs="Arial"/>
+        </w:rPr>
+        <w:t>Tanggal</w:t>
+      </w:r>
+      <w:proofErr w:type="spellEnd"/>
+      <w:r>
+        <w:rPr>
+          <w:rFonts w:ascii="Arial" w:hAnsi="Arial" w:cs="Arial"/>
+        </w:rPr>
+        <w:t xml:space="preserve"> </w:t>
+      </w:r>
+      <w:proofErr w:type="spellStart"/>
+      <w:r>
+        <w:rPr>
+          <w:rFonts w:ascii="Arial" w:hAnsi="Arial" w:cs="Arial"/>
+        </w:rPr>
+        <w:t>lhpbk</w:t>
+      </w:r>
+      <w:proofErr w:type="spellEnd"/>
+      <w:r>
+        <w:rPr>
+          <w:rFonts w:ascii="Arial" w:hAnsi="Arial" w:cs="Arial"/>
+        </w:rPr>
+        <w:t>: {{</w:t>
+      </w:r>
+      <w:proofErr w:type="spellStart"/>
+      <w:r>
+        <w:rPr>
+          <w:rFonts w:ascii="Arial" w:hAnsi="Arial" w:cs="Arial"/>
+        </w:rPr>
+        <w:t>tanggal_lhpbk</w:t>
+      </w:r>
+      <w:proofErr w:type="spellEnd"/>
+      <w:r>
+        <w:rPr>
+          <w:rFonts w:ascii="Arial" w:hAnsi="Arial" w:cs="Arial"/>
+        </w:rPr>
+        <w:t>}}</w:t>
+      </w:r>
+    </w:p>
+    <w:p>
+      <w:pPr>
+        <w:rPr>
+          <w:rFonts w:ascii="Arial" w:hAnsi="Arial" w:cs="Arial"/>
+        </w:rPr>
+      </w:pPr>
+      <w:proofErr w:type="spellStart"/>
+      <w:r>
+        <w:rPr>
+          <w:rFonts w:ascii="Arial" w:hAnsi="Arial" w:cs="Arial"/>
+        </w:rPr>
+        <w:lastRenderedPageBreak/>
+        <w:t>Cdi</w:t>
+      </w:r>
+      <w:proofErr w:type="spellEnd"/>
+      <w:r>
+        <w:rPr>
+          <w:rFonts w:ascii="Arial" w:hAnsi="Arial" w:cs="Arial"/>
+        </w:rPr>
+        <w:t xml:space="preserve"> 1: {{cdi_1}}</w:t>
+      </w:r>
+    </w:p>
+    <w:p>
+      <w:pPr>
+        <w:rPr>
+          <w:rFonts w:ascii="Arial" w:hAnsi="Arial" w:cs="Arial"/>
+        </w:rPr>
+      </w:pPr>
+      <w:proofErr w:type="spellStart"/>
+      <w:r>
+        <w:rPr>
+          <w:rFonts w:ascii="Arial" w:hAnsi="Arial" w:cs="Arial"/>
+        </w:rPr>
+        <w:t>Cdi</w:t>
+      </w:r>
+      <w:proofErr w:type="spellEnd"/>
+      <w:r>
+        <w:rPr>
+          <w:rFonts w:ascii="Arial" w:hAnsi="Arial" w:cs="Arial"/>
+        </w:rPr>
+        <w:t xml:space="preserve"> 2: {{cdi_2}}</w:t>
+      </w:r>
+    </w:p>
+    <w:p>
+      <w:pPr>
+        <w:rPr>
+          <w:rFonts w:ascii="Arial" w:hAnsi="Arial" w:cs="Arial"/>
+        </w:rPr>
+      </w:pPr>
+      <w:proofErr w:type="spellStart"/>
+      <w:r>
+        <w:rPr>
+          <w:rFonts w:ascii="Arial" w:hAnsi="Arial" w:cs="Arial"/>
+        </w:rPr>
+        <w:t>Cdi</w:t>
+      </w:r>
+      <w:proofErr w:type="spellEnd"/>
+      <w:r>
+        <w:rPr>
+          <w:rFonts w:ascii="Arial" w:hAnsi="Arial" w:cs="Arial"/>
+        </w:rPr>
+        <w:t xml:space="preserve"> 3: {{cdi_3}}</w:t>
+      </w:r>
+    </w:p>
+    <w:p>
+      <w:pPr>
+        <w:rPr>
+          <w:rFonts w:ascii="Arial" w:hAnsi="Arial" w:cs="Arial"/>
+        </w:rPr>
+      </w:pPr>
+      <w:proofErr w:type="spellStart"/>
+      <w:r>
+        <w:rPr>
+          <w:rFonts w:ascii="Arial" w:hAnsi="Arial" w:cs="Arial"/>
+        </w:rPr>
+        <w:t>Dugaan</w:t>
+      </w:r>
+      <w:proofErr w:type="spellEnd"/>
+      <w:r>
+        <w:rPr>
+          <w:rFonts w:ascii="Arial" w:hAnsi="Arial" w:cs="Arial"/>
+        </w:rPr>
+        <w:t xml:space="preserve"> </w:t>
+      </w:r>
+      <w:proofErr w:type="spellStart"/>
+      <w:r>
+        <w:rPr>
+          <w:rFonts w:ascii="Arial" w:hAnsi="Arial" w:cs="Arial"/>
+        </w:rPr>
+        <w:t>pelanggaran</w:t>
+      </w:r>
+      <w:proofErr w:type="spellEnd"/>
+      <w:r>
+        <w:rPr>
+          <w:rFonts w:ascii="Arial" w:hAnsi="Arial" w:cs="Arial"/>
+        </w:rPr>
+        <w:t xml:space="preserve"> </w:t>
+      </w:r>
+      <w:proofErr w:type="spellStart"/>
+      <w:r>
+        <w:rPr>
+          <w:rFonts w:ascii="Arial" w:hAnsi="Arial" w:cs="Arial"/>
+        </w:rPr>
+        <w:t>inves</w:t>
+      </w:r>
+      <w:proofErr w:type="spellEnd"/>
+      <w:r>
+        <w:rPr>
+          <w:rFonts w:ascii="Arial" w:hAnsi="Arial" w:cs="Arial"/>
+        </w:rPr>
+        <w:t>: {{</w:t>
+      </w:r>
+      <w:proofErr w:type="spellStart"/>
+      <w:r>
+        <w:rPr>
+          <w:rFonts w:ascii="Arial" w:hAnsi="Arial" w:cs="Arial"/>
+        </w:rPr>
+        <w:t>dugaan_pelanggaran_inves</w:t>
+      </w:r>
+      <w:proofErr w:type="spellEnd"/>
+      <w:r>
+        <w:rPr>
+          <w:rFonts w:ascii="Arial" w:hAnsi="Arial" w:cs="Arial"/>
+        </w:rPr>
+        <w:t>}}</w:t>
+      </w:r>
+    </w:p>
+    <w:p>
+      <w:pPr>
+        <w:rPr>
+          <w:rFonts w:ascii="Arial" w:hAnsi="Arial" w:cs="Arial"/>
+        </w:rPr>
+      </w:pPr>
+      <w:proofErr w:type="spellStart"/>
+      <w:r>
+        <w:rPr>
+          <w:rFonts w:ascii="Arial" w:hAnsi="Arial" w:cs="Arial"/>
+        </w:rPr>
+        <w:t>Dampak</w:t>
+      </w:r>
+      <w:proofErr w:type="spellEnd"/>
+      <w:r>
+        <w:rPr>
+          <w:rFonts w:ascii="Arial" w:hAnsi="Arial" w:cs="Arial"/>
+        </w:rPr>
+        <w:t xml:space="preserve"> naik </w:t>
+      </w:r>
+      <w:proofErr w:type="spellStart"/>
+      <w:r>
+        <w:rPr>
+          <w:rFonts w:ascii="Arial" w:hAnsi="Arial" w:cs="Arial"/>
+        </w:rPr>
+        <w:t>inves</w:t>
+      </w:r>
+      <w:proofErr w:type="spellEnd"/>
+      <w:r>
+        <w:rPr>
+          <w:rFonts w:ascii="Arial" w:hAnsi="Arial" w:cs="Arial"/>
+        </w:rPr>
+        <w:t>: {{</w:t>
+      </w:r>
+      <w:proofErr w:type="spellStart"/>
+      <w:r>
+        <w:rPr>
+          <w:rFonts w:ascii="Arial" w:hAnsi="Arial" w:cs="Arial"/>
+        </w:rPr>
+        <w:t>dampak_naik_inves</w:t>
+      </w:r>
+      <w:proofErr w:type="spellEnd"/>
+      <w:r>
+        <w:rPr>
+          <w:rFonts w:ascii="Arial" w:hAnsi="Arial" w:cs="Arial"/>
+        </w:rPr>
+        <w:t>}}</w:t>
+      </w:r>
+    </w:p>
+    <w:p>
+      <w:pPr>
+        <w:rPr>
+          <w:rFonts w:ascii="Arial" w:hAnsi="Arial" w:cs="Arial"/>
+        </w:rPr>
+      </w:pPr>
+      <w:proofErr w:type="spellStart"/>
+      <w:r>
+        <w:rPr>
+          <w:rFonts w:ascii="Arial" w:hAnsi="Arial" w:cs="Arial"/>
+        </w:rPr>
+        <w:t>Tempat</w:t>
+      </w:r>
+      <w:proofErr w:type="spellEnd"/>
+      <w:r>
+        <w:rPr>
+          <w:rFonts w:ascii="Arial" w:hAnsi="Arial" w:cs="Arial"/>
+        </w:rPr>
+        <w:t xml:space="preserve"> </w:t>
+      </w:r>
+      <w:proofErr w:type="spellStart"/>
+      <w:r>
+        <w:rPr>
+          <w:rFonts w:ascii="Arial" w:hAnsi="Arial" w:cs="Arial"/>
+        </w:rPr>
+        <w:t>pelanggaran</w:t>
+      </w:r>
+      <w:proofErr w:type="spellEnd"/>
+      <w:r>
+        <w:rPr>
+          <w:rFonts w:ascii="Arial" w:hAnsi="Arial" w:cs="Arial"/>
+        </w:rPr>
+        <w:t xml:space="preserve"> </w:t>
+      </w:r>
+      <w:proofErr w:type="spellStart"/>
+      <w:r>
+        <w:rPr>
+          <w:rFonts w:ascii="Arial" w:hAnsi="Arial" w:cs="Arial"/>
+        </w:rPr>
+        <w:t>inves</w:t>
+      </w:r>
+      <w:proofErr w:type="spellEnd"/>
+      <w:r>
+        <w:rPr>
+          <w:rFonts w:ascii="Arial" w:hAnsi="Arial" w:cs="Arial"/>
+        </w:rPr>
+        <w:t>: {{</w:t>
+      </w:r>
+      <w:proofErr w:type="spellStart"/>
+      <w:r>
+        <w:rPr>
+          <w:rFonts w:ascii="Arial" w:hAnsi="Arial" w:cs="Arial"/>
+        </w:rPr>
+        <w:t>tempat_pelanggaran_inves</w:t>
+      </w:r>
+      <w:proofErr w:type="spellEnd"/>
+      <w:r>
+        <w:rPr>
+          <w:rFonts w:ascii="Arial" w:hAnsi="Arial" w:cs="Arial"/>
+        </w:rPr>
+        <w:t>}}</w:t>
+      </w:r>
+    </w:p>
+    <w:p>
+      <w:pPr>
+        <w:rPr>
+          <w:rFonts w:ascii="Arial" w:hAnsi="Arial" w:cs="Arial"/>
+        </w:rPr>
+      </w:pPr>
+      <w:r>
+        <w:rPr>
+          <w:rFonts w:ascii="Arial" w:hAnsi="Arial" w:cs="Arial"/>
+        </w:rPr>
+        <w:t xml:space="preserve">Waktu </w:t>
+      </w:r>
+      <w:proofErr w:type="spellStart"/>
+      <w:r>
+        <w:rPr>
+          <w:rFonts w:ascii="Arial" w:hAnsi="Arial" w:cs="Arial"/>
+        </w:rPr>
+        <w:t>pelanggaran</w:t>
+      </w:r>
+      <w:proofErr w:type="spellEnd"/>
+      <w:r>
+        <w:rPr>
+          <w:rFonts w:ascii="Arial" w:hAnsi="Arial" w:cs="Arial"/>
+        </w:rPr>
+        <w:t xml:space="preserve"> </w:t>
+      </w:r>
+      <w:proofErr w:type="spellStart"/>
+      <w:r>
+        <w:rPr>
+          <w:rFonts w:ascii="Arial" w:hAnsi="Arial" w:cs="Arial"/>
+        </w:rPr>
+        <w:t>inves</w:t>
+      </w:r>
+      <w:proofErr w:type="spellEnd"/>
+      <w:r>
+        <w:rPr>
+          <w:rFonts w:ascii="Arial" w:hAnsi="Arial" w:cs="Arial"/>
+        </w:rPr>
+        <w:t>: {{</w:t>
+      </w:r>
+      <w:proofErr w:type="spellStart"/>
+      <w:r>
+        <w:rPr>
+          <w:rFonts w:ascii="Arial" w:hAnsi="Arial" w:cs="Arial"/>
+        </w:rPr>
+        <w:t>waktu_pelanggaran_inves</w:t>
+      </w:r>
+      <w:proofErr w:type="spellEnd"/>
+      <w:r>
+        <w:rPr>
+          <w:rFonts w:ascii="Arial" w:hAnsi="Arial" w:cs="Arial"/>
+        </w:rPr>
+        <w:t>}}</w:t>
+      </w:r>
+    </w:p>
+    <w:p>
+      <w:pPr>
+        <w:rPr>
+          <w:rFonts w:ascii="Arial" w:hAnsi="Arial" w:cs="Arial"/>
+        </w:rPr>
+      </w:pPr>
+      <w:r>
+        <w:rPr>
+          <w:rFonts w:ascii="Arial" w:hAnsi="Arial" w:cs="Arial"/>
+        </w:rPr>
+        <w:t xml:space="preserve">Nama </w:t>
+      </w:r>
+      <w:proofErr w:type="spellStart"/>
+      <w:r>
+        <w:rPr>
+          <w:rFonts w:ascii="Arial" w:hAnsi="Arial" w:cs="Arial"/>
+        </w:rPr>
+        <w:t>tersangka</w:t>
+      </w:r>
+      <w:proofErr w:type="spellEnd"/>
+      <w:r>
+        <w:rPr>
+          <w:rFonts w:ascii="Arial" w:hAnsi="Arial" w:cs="Arial"/>
+        </w:rPr>
+        <w:t xml:space="preserve"> 1: {{nama_tersangka_1}}</w:t>
+      </w:r>
+    </w:p>
+    <w:p>
+      <w:pPr>
+        <w:rPr>
+          <w:rFonts w:ascii="Arial" w:hAnsi="Arial" w:cs="Arial"/>
+        </w:rPr>
+      </w:pPr>
+      <w:r>
+        <w:rPr>
+          <w:rFonts w:ascii="Arial" w:hAnsi="Arial" w:cs="Arial"/>
+        </w:rPr>
+        <w:t xml:space="preserve">Nip </w:t>
+      </w:r>
+      <w:proofErr w:type="spellStart"/>
+      <w:r>
+        <w:rPr>
+          <w:rFonts w:ascii="Arial" w:hAnsi="Arial" w:cs="Arial"/>
+        </w:rPr>
+        <w:t>tersangka</w:t>
+      </w:r>
+      <w:proofErr w:type="spellEnd"/>
+      <w:r>
+        <w:rPr>
+          <w:rFonts w:ascii="Arial" w:hAnsi="Arial" w:cs="Arial"/>
+        </w:rPr>
+        <w:t xml:space="preserve"> 1: {{nip_tersangka_1}}</w:t>
+      </w:r>
+    </w:p>
+    <w:p>
+      <w:pPr>
+        <w:rPr>
+          <w:rFonts w:ascii="Arial" w:hAnsi="Arial" w:cs="Arial"/>
+        </w:rPr>
+      </w:pPr>
+      <w:proofErr w:type="spellStart"/>
+      <w:r>
+        <w:rPr>
+          <w:rFonts w:ascii="Arial" w:hAnsi="Arial" w:cs="Arial"/>
+        </w:rPr>
+        <w:t>Jabatan</w:t>
+      </w:r>
+      <w:proofErr w:type="spellEnd"/>
+      <w:r>
+        <w:rPr>
+          <w:rFonts w:ascii="Arial" w:hAnsi="Arial" w:cs="Arial"/>
+        </w:rPr>
+        <w:t xml:space="preserve"> </w:t>
+      </w:r>
+      <w:proofErr w:type="spellStart"/>
+      <w:r>
+        <w:rPr>
+          <w:rFonts w:ascii="Arial" w:hAnsi="Arial" w:cs="Arial"/>
+        </w:rPr>
+        <w:t>tersangka</w:t>
+      </w:r>
+      <w:proofErr w:type="spellEnd"/>
+      <w:r>
+        <w:rPr>
+          <w:rFonts w:ascii="Arial" w:hAnsi="Arial" w:cs="Arial"/>
+        </w:rPr>
+        <w:t xml:space="preserve"> 1: {{jabatan_tersangka_1}}</w:t>
+      </w:r>
+    </w:p>
+    <w:p>
+      <w:pPr>
+        <w:rPr>
+          <w:rFonts w:ascii="Arial" w:hAnsi="Arial" w:cs="Arial"/>
+        </w:rPr>
+      </w:pPr>
+      <w:r>
+        <w:rPr>
+          <w:rFonts w:ascii="Arial" w:hAnsi="Arial" w:cs="Arial"/>
+        </w:rPr>
+        <w:t xml:space="preserve">Unit </w:t>
+      </w:r>
+      <w:proofErr w:type="spellStart"/>
+      <w:r>
+        <w:rPr>
+          <w:rFonts w:ascii="Arial" w:hAnsi="Arial" w:cs="Arial"/>
+        </w:rPr>
+        <w:t>kerja</w:t>
+      </w:r>
+      <w:proofErr w:type="spellEnd"/>
+      <w:r>
+        <w:rPr>
+          <w:rFonts w:ascii="Arial" w:hAnsi="Arial" w:cs="Arial"/>
+        </w:rPr>
+        <w:t xml:space="preserve"> </w:t>
+      </w:r>
+      <w:proofErr w:type="spellStart"/>
+      <w:r>
+        <w:rPr>
+          <w:rFonts w:ascii="Arial" w:hAnsi="Arial" w:cs="Arial"/>
+        </w:rPr>
+        <w:t>tersangka</w:t>
+      </w:r>
+      <w:proofErr w:type="spellEnd"/>
+      <w:r>
+        <w:rPr>
+          <w:rFonts w:ascii="Arial" w:hAnsi="Arial" w:cs="Arial"/>
+        </w:rPr>
+        <w:t xml:space="preserve"> 1: {{unit_kerja_tersangka_1}}</w:t>
+      </w:r>
+    </w:p>
+    <w:p>
+      <w:pPr>
+        <w:rPr>
+          <w:rFonts w:ascii="Arial" w:hAnsi="Arial" w:cs="Arial"/>
+        </w:rPr>
+      </w:pPr>
+      <w:proofErr w:type="spellStart"/>
+      <w:r>
+        <w:rPr>
+          <w:rFonts w:ascii="Arial" w:hAnsi="Arial" w:cs="Arial"/>
+        </w:rPr>
+        <w:t>Centang</w:t>
+      </w:r>
+      <w:proofErr w:type="spellEnd"/>
+      <w:r>
+        <w:rPr>
+          <w:rFonts w:ascii="Arial" w:hAnsi="Arial" w:cs="Arial"/>
+        </w:rPr>
+        <w:t xml:space="preserve"> </w:t>
+      </w:r>
+      <w:proofErr w:type="spellStart"/>
+      <w:r>
+        <w:rPr>
+          <w:rFonts w:ascii="Arial" w:hAnsi="Arial" w:cs="Arial"/>
+        </w:rPr>
+        <w:t>penerusan</w:t>
+      </w:r>
+      <w:proofErr w:type="spellEnd"/>
+      <w:r>
+        <w:rPr>
+          <w:rFonts w:ascii="Arial" w:hAnsi="Arial" w:cs="Arial"/>
+        </w:rPr>
+        <w:t xml:space="preserve"> 1: {{centang_penerusan_1}}</w:t>
+      </w:r>
+    </w:p>
+    <w:p>
+      <w:pPr>
+        <w:rPr>
+          <w:rFonts w:ascii="Arial" w:hAnsi="Arial" w:cs="Arial"/>
+        </w:rPr>
+      </w:pPr>
+      <w:proofErr w:type="spellStart"/>
+      <w:r>
+        <w:rPr>
+          <w:rFonts w:ascii="Arial" w:hAnsi="Arial" w:cs="Arial"/>
+        </w:rPr>
+        <w:t>Centang</w:t>
+      </w:r>
+      <w:proofErr w:type="spellEnd"/>
+      <w:r>
+        <w:rPr>
+          <w:rFonts w:ascii="Arial" w:hAnsi="Arial" w:cs="Arial"/>
+        </w:rPr>
+        <w:t xml:space="preserve"> </w:t>
+      </w:r>
+      <w:proofErr w:type="spellStart"/>
+      <w:r>
+        <w:rPr>
+          <w:rFonts w:ascii="Arial" w:hAnsi="Arial" w:cs="Arial"/>
+        </w:rPr>
+        <w:t>penerusan</w:t>
+      </w:r>
+      <w:proofErr w:type="spellEnd"/>
+      <w:r>
+        <w:rPr>
+          <w:rFonts w:ascii="Arial" w:hAnsi="Arial" w:cs="Arial"/>
+        </w:rPr>
+        <w:t xml:space="preserve"> 2: {{centang_penerusan_2}}</w:t>
+      </w:r>
+    </w:p>
+    <w:p>
+      <w:pPr>
+        <w:rPr>
+          <w:rFonts w:ascii="Arial" w:hAnsi="Arial" w:cs="Arial"/>
+        </w:rPr>
+      </w:pPr>
+      <w:proofErr w:type="spellStart"/>
+      <w:r>
+        <w:rPr>
+          <w:rFonts w:ascii="Arial" w:hAnsi="Arial" w:cs="Arial"/>
+        </w:rPr>
+        <w:t>Utl</w:t>
+      </w:r>
+      <w:proofErr w:type="spellEnd"/>
+      <w:r>
+        <w:rPr>
+          <w:rFonts w:ascii="Arial" w:hAnsi="Arial" w:cs="Arial"/>
+        </w:rPr>
+        <w:t xml:space="preserve"> 1: {{utl_1}}</w:t>
+      </w:r>
+    </w:p>
+    <w:p>
+      <w:pPr>
+        <w:rPr>
+          <w:rFonts w:ascii="Arial" w:hAnsi="Arial" w:cs="Arial"/>
+        </w:rPr>
+      </w:pPr>
+      <w:proofErr w:type="spellStart"/>
+      <w:r>
+        <w:rPr>
+          <w:rFonts w:ascii="Arial" w:hAnsi="Arial" w:cs="Arial"/>
+        </w:rPr>
+        <w:t>Utl</w:t>
+      </w:r>
+      <w:proofErr w:type="spellEnd"/>
+      <w:r>
+        <w:rPr>
+          <w:rFonts w:ascii="Arial" w:hAnsi="Arial" w:cs="Arial"/>
+        </w:rPr>
+        <w:t xml:space="preserve"> 2: {{utl_2}}</w:t>
+      </w:r>
+    </w:p>
+    <w:p>
+      <w:pPr>
+        <w:rPr>
+          <w:rFonts w:ascii="Arial" w:hAnsi="Arial" w:cs="Arial"/>
+        </w:rPr>
+      </w:pPr>
+      <w:proofErr w:type="spellStart"/>
+      <w:r>
+        <w:rPr>
+          <w:rFonts w:ascii="Arial" w:hAnsi="Arial" w:cs="Arial"/>
+        </w:rPr>
+        <w:t>Utl</w:t>
+      </w:r>
+      <w:proofErr w:type="spellEnd"/>
+      <w:r>
+        <w:rPr>
+          <w:rFonts w:ascii="Arial" w:hAnsi="Arial" w:cs="Arial"/>
+        </w:rPr>
+        <w:t xml:space="preserve"> 3: {{utl_3}}</w:t>
+      </w:r>
+    </w:p>
+    <w:p>
+      <w:pPr>
+        <w:rPr>
+          <w:rFonts w:ascii="Arial" w:hAnsi="Arial" w:cs="Arial"/>
+        </w:rPr>
+      </w:pPr>
+      <w:proofErr w:type="spellStart"/>
+      <w:r>
+        <w:rPr>
+          <w:rFonts w:ascii="Arial" w:hAnsi="Arial" w:cs="Arial"/>
+        </w:rPr>
+        <w:t>Utl</w:t>
+      </w:r>
+      <w:proofErr w:type="spellEnd"/>
+      <w:r>
+        <w:rPr>
+          <w:rFonts w:ascii="Arial" w:hAnsi="Arial" w:cs="Arial"/>
+        </w:rPr>
+        <w:t xml:space="preserve"> 4: {{utl_4}}</w:t>
+      </w:r>
+    </w:p>
+    <w:p>
+      <w:pPr>
+        <w:rPr>
+          <w:rFonts w:ascii="Arial" w:hAnsi="Arial" w:cs="Arial"/>
+        </w:rPr>
+      </w:pPr>
+      <w:proofErr w:type="spellStart"/>
+      <w:r>
+        <w:rPr>
+          <w:rFonts w:ascii="Arial" w:hAnsi="Arial" w:cs="Arial"/>
+        </w:rPr>
+        <w:t>Utl</w:t>
+      </w:r>
+      <w:proofErr w:type="spellEnd"/>
+      <w:r>
+        <w:rPr>
+          <w:rFonts w:ascii="Arial" w:hAnsi="Arial" w:cs="Arial"/>
+        </w:rPr>
+        <w:t xml:space="preserve"> 5: {{utl_5}}</w:t>
+      </w:r>
+    </w:p>
+    <w:p>
+      <w:pPr>
+        <w:rPr>
+          <w:rFonts w:ascii="Arial" w:hAnsi="Arial" w:cs="Arial"/>
+        </w:rPr>
+      </w:pPr>
+      <w:proofErr w:type="spellStart"/>
+      <w:r>
+        <w:rPr>
+          <w:rFonts w:ascii="Arial" w:hAnsi="Arial" w:cs="Arial"/>
+        </w:rPr>
+        <w:t>Kanwil</w:t>
+      </w:r>
+      <w:proofErr w:type="spellEnd"/>
+      <w:r>
+        <w:rPr>
+          <w:rFonts w:ascii="Arial" w:hAnsi="Arial" w:cs="Arial"/>
+        </w:rPr>
+        <w:t xml:space="preserve"> </w:t>
+      </w:r>
+      <w:proofErr w:type="spellStart"/>
+      <w:r>
+        <w:rPr>
+          <w:rFonts w:ascii="Arial" w:hAnsi="Arial" w:cs="Arial"/>
+        </w:rPr>
+        <w:t>litdal</w:t>
+      </w:r>
+      <w:proofErr w:type="spellEnd"/>
+      <w:r>
+        <w:rPr>
+          <w:rFonts w:ascii="Arial" w:hAnsi="Arial" w:cs="Arial"/>
+        </w:rPr>
+        <w:t>: {{</w:t>
+      </w:r>
+      <w:proofErr w:type="spellStart"/>
+      <w:r>
+        <w:rPr>
+          <w:rFonts w:ascii="Arial" w:hAnsi="Arial" w:cs="Arial"/>
+        </w:rPr>
+        <w:t>kanwil_litdal</w:t>
+      </w:r>
+      <w:proofErr w:type="spellEnd"/>
+      <w:r>
+        <w:rPr>
+          <w:rFonts w:ascii="Arial" w:hAnsi="Arial" w:cs="Arial"/>
+        </w:rPr>
+        <w:t>}}</w:t>
+      </w:r>
+    </w:p>
+    <w:p>
+      <w:pPr>
+        <w:rPr>
+          <w:rFonts w:ascii="Arial" w:hAnsi="Arial" w:cs="Arial"/>
+        </w:rPr>
+      </w:pPr>
+      <w:proofErr w:type="spellStart"/>
+      <w:r>
+        <w:rPr>
+          <w:rFonts w:ascii="Arial" w:hAnsi="Arial" w:cs="Arial"/>
+        </w:rPr>
+        <w:t>Atsung</w:t>
+      </w:r>
+      <w:proofErr w:type="spellEnd"/>
+      <w:r>
+        <w:rPr>
+          <w:rFonts w:ascii="Arial" w:hAnsi="Arial" w:cs="Arial"/>
+        </w:rPr>
+        <w:t xml:space="preserve"> </w:t>
+      </w:r>
+      <w:proofErr w:type="spellStart"/>
+      <w:r>
+        <w:rPr>
+          <w:rFonts w:ascii="Arial" w:hAnsi="Arial" w:cs="Arial"/>
+        </w:rPr>
+        <w:t>terlapor</w:t>
+      </w:r>
+      <w:proofErr w:type="spellEnd"/>
+      <w:r>
+        <w:rPr>
+          <w:rFonts w:ascii="Arial" w:hAnsi="Arial" w:cs="Arial"/>
+        </w:rPr>
+        <w:t>: {{</w:t>
+      </w:r>
+      <w:proofErr w:type="spellStart"/>
+      <w:r>
+        <w:rPr>
+          <w:rFonts w:ascii="Arial" w:hAnsi="Arial" w:cs="Arial"/>
+        </w:rPr>
+        <w:t>atsung_terlapor</w:t>
+      </w:r>
+      <w:proofErr w:type="spellEnd"/>
+      <w:r>
+        <w:rPr>
+          <w:rFonts w:ascii="Arial" w:hAnsi="Arial" w:cs="Arial"/>
+        </w:rPr>
+        <w:t>}}</w:t>
+      </w:r>
+    </w:p>
+    <w:p>
+      <w:pPr>
+        <w:rPr>
+          <w:rFonts w:ascii="Arial" w:hAnsi="Arial" w:cs="Arial"/>
+        </w:rPr>
+      </w:pPr>
+      <w:proofErr w:type="spellStart"/>
+      <w:r>
+        <w:rPr>
+          <w:rFonts w:ascii="Arial" w:hAnsi="Arial" w:cs="Arial"/>
+        </w:rPr>
+        <w:t>Alasan</w:t>
+      </w:r>
+      <w:proofErr w:type="spellEnd"/>
+      <w:r>
+        <w:rPr>
+          <w:rFonts w:ascii="Arial" w:hAnsi="Arial" w:cs="Arial"/>
+        </w:rPr>
+        <w:t xml:space="preserve"> </w:t>
+      </w:r>
+      <w:proofErr w:type="spellStart"/>
+      <w:r>
+        <w:rPr>
+          <w:rFonts w:ascii="Arial" w:hAnsi="Arial" w:cs="Arial"/>
+        </w:rPr>
+        <w:t>penerusan</w:t>
+      </w:r>
+      <w:proofErr w:type="spellEnd"/>
+      <w:r>
+        <w:rPr>
+          <w:rFonts w:ascii="Arial" w:hAnsi="Arial" w:cs="Arial"/>
+        </w:rPr>
+        <w:t xml:space="preserve"> unit: {{</w:t>
+      </w:r>
+      <w:proofErr w:type="spellStart"/>
+      <w:r>
+        <w:rPr>
+          <w:rFonts w:ascii="Arial" w:hAnsi="Arial" w:cs="Arial"/>
+        </w:rPr>
+        <w:t>alasan_penerusan_unit</w:t>
+      </w:r>
+      <w:proofErr w:type="spellEnd"/>
+      <w:r>
+        <w:rPr>
+          <w:rFonts w:ascii="Arial" w:hAnsi="Arial" w:cs="Arial"/>
+        </w:rPr>
+        <w:t>}}</w:t>
+      </w:r>
+    </w:p>
+    <w:p>
+      <w:pPr>
+        <w:rPr>
+          <w:rFonts w:ascii="Arial" w:hAnsi="Arial" w:cs="Arial"/>
+        </w:rPr>
+      </w:pPr>
+      <w:r>
+        <w:rPr>
+          <w:rFonts w:ascii="Arial" w:hAnsi="Arial" w:cs="Arial"/>
+        </w:rPr>
+        <w:t xml:space="preserve">Unit </w:t>
+      </w:r>
+      <w:proofErr w:type="spellStart"/>
+      <w:r>
+        <w:rPr>
+          <w:rFonts w:ascii="Arial" w:hAnsi="Arial" w:cs="Arial"/>
+        </w:rPr>
+        <w:t>terkait</w:t>
+      </w:r>
+      <w:proofErr w:type="spellEnd"/>
+      <w:r>
+        <w:rPr>
+          <w:rFonts w:ascii="Arial" w:hAnsi="Arial" w:cs="Arial"/>
+        </w:rPr>
+        <w:t>: {{</w:t>
+      </w:r>
+      <w:proofErr w:type="spellStart"/>
+      <w:r>
+        <w:rPr>
+          <w:rFonts w:ascii="Arial" w:hAnsi="Arial" w:cs="Arial"/>
+        </w:rPr>
+        <w:t>unit_terkait</w:t>
+      </w:r>
+      <w:proofErr w:type="spellEnd"/>
+      <w:r>
+        <w:rPr>
+          <w:rFonts w:ascii="Arial" w:hAnsi="Arial" w:cs="Arial"/>
+        </w:rPr>
+        <w:t>}}</w:t>
+      </w:r>
+    </w:p>
+    <w:p>
+      <w:pPr>
+        <w:rPr>
+          <w:rFonts w:ascii="Arial" w:hAnsi="Arial" w:cs="Arial"/>
+        </w:rPr>
+      </w:pPr>
+      <w:r>
+        <w:rPr>
+          <w:rFonts w:ascii="Arial" w:hAnsi="Arial" w:cs="Arial"/>
+        </w:rPr>
+        <w:t xml:space="preserve">Nama </w:t>
+      </w:r>
+      <w:proofErr w:type="spellStart"/>
+      <w:r>
+        <w:rPr>
+          <w:rFonts w:ascii="Arial" w:hAnsi="Arial" w:cs="Arial"/>
+        </w:rPr>
+        <w:t>kepala</w:t>
+      </w:r>
+      <w:proofErr w:type="spellEnd"/>
+      <w:r>
+        <w:rPr>
+          <w:rFonts w:ascii="Arial" w:hAnsi="Arial" w:cs="Arial"/>
+        </w:rPr>
+        <w:t xml:space="preserve"> </w:t>
+      </w:r>
+      <w:proofErr w:type="spellStart"/>
+      <w:r>
+        <w:rPr>
+          <w:rFonts w:ascii="Arial" w:hAnsi="Arial" w:cs="Arial"/>
+        </w:rPr>
+        <w:t>seksi</w:t>
+      </w:r>
+      <w:proofErr w:type="spellEnd"/>
+      <w:r>
+        <w:rPr>
+          <w:rFonts w:ascii="Arial" w:hAnsi="Arial" w:cs="Arial"/>
+        </w:rPr>
+        <w:t>: {{</w:t>
+      </w:r>
+      <w:proofErr w:type="spellStart"/>
+      <w:r>
+        <w:rPr>
+          <w:rFonts w:ascii="Arial" w:hAnsi="Arial" w:cs="Arial"/>
+        </w:rPr>
+        <w:t>nama_kepala_seksi</w:t>
+      </w:r>
+      <w:proofErr w:type="spellEnd"/>
+      <w:r>
+        <w:rPr>
+          <w:rFonts w:ascii="Arial" w:hAnsi="Arial" w:cs="Arial"/>
+        </w:rPr>
+        <w:t>}}</w:t>
+      </w:r>
+    </w:p>
+    <w:p>
+      <w:pPr>
+        <w:rPr>
+          <w:rFonts w:ascii="Arial" w:hAnsi="Arial" w:cs="Arial"/>
+        </w:rPr>
+      </w:pPr>
+      <w:proofErr w:type="spellStart"/>
+      <w:r>
+        <w:rPr>
+          <w:rFonts w:ascii="Arial" w:hAnsi="Arial" w:cs="Arial"/>
+        </w:rPr>
+        <w:t>Pelaksana</w:t>
+      </w:r>
+      <w:proofErr w:type="spellEnd"/>
+      <w:r>
+        <w:rPr>
+          <w:rFonts w:ascii="Arial" w:hAnsi="Arial" w:cs="Arial"/>
+        </w:rPr>
+        <w:t xml:space="preserve"> </w:t>
+      </w:r>
+      <w:proofErr w:type="spellStart"/>
+      <w:r>
+        <w:rPr>
+          <w:rFonts w:ascii="Arial" w:hAnsi="Arial" w:cs="Arial"/>
+        </w:rPr>
+        <w:t>analisis</w:t>
+      </w:r>
+      <w:proofErr w:type="spellEnd"/>
+      <w:r>
+        <w:rPr>
+          <w:rFonts w:ascii="Arial" w:hAnsi="Arial" w:cs="Arial"/>
+        </w:rPr>
+        <w:t>: {{</w:t>
+      </w:r>
+      <w:proofErr w:type="spellStart"/>
+      <w:r>
+        <w:rPr>
+          <w:rFonts w:ascii="Arial" w:hAnsi="Arial" w:cs="Arial"/>
+        </w:rPr>
+        <w:t>pelaksana_analisis</w:t>
+      </w:r>
+      <w:proofErr w:type="spellEnd"/>
+      <w:r>
+        <w:rPr>
+          <w:rFonts w:ascii="Arial" w:hAnsi="Arial" w:cs="Arial"/>
+        </w:rPr>
+        <w:t>}}</w:t>
+      </w:r>
+    </w:p>
+    <w:p>
+      <w:pPr>
+        <w:rPr>
+          <w:rFonts w:ascii="Arial" w:hAnsi="Arial" w:cs="Arial"/>
+        </w:rPr>
+      </w:pPr>
+      <w:r>
+        <w:rPr>
+          <w:rFonts w:ascii="Arial" w:hAnsi="Arial" w:cs="Arial"/>
+        </w:rPr>
+        <w:t xml:space="preserve">Nama </w:t>
+      </w:r>
+      <w:proofErr w:type="spellStart"/>
+      <w:r>
+        <w:rPr>
+          <w:rFonts w:ascii="Arial" w:hAnsi="Arial" w:cs="Arial"/>
+        </w:rPr>
+        <w:t>kasubdit</w:t>
+      </w:r>
+      <w:proofErr w:type="spellEnd"/>
+      <w:r>
+        <w:rPr>
+          <w:rFonts w:ascii="Arial" w:hAnsi="Arial" w:cs="Arial"/>
+        </w:rPr>
+        <w:t>: {{</w:t>
+      </w:r>
+      <w:proofErr w:type="spellStart"/>
+      <w:r>
+        <w:rPr>
+          <w:rFonts w:ascii="Arial" w:hAnsi="Arial" w:cs="Arial"/>
+        </w:rPr>
+        <w:t>nama_kasubdit</w:t>
+      </w:r>
+      <w:proofErr w:type="spellEnd"/>
+      <w:r>
+        <w:rPr>
+          <w:rFonts w:ascii="Arial" w:hAnsi="Arial" w:cs="Arial"/>
+        </w:rPr>
+        <w:t>}}</w:t>
       </w:r>
     </w:p>
     <w:sectPr>
@@ -194,7 +2304,7 @@
     <w:lsdException w:name="Table Web 2" w:semiHidden="1" w:unhideWhenUsed="1"/>
     <w:lsdException w:name="Table Web 3" w:semiHidden="1" w:unhideWhenUsed="1"/>
     <w:lsdException w:name="Balloon Text" w:semiHidden="1" w:unhideWhenUsed="1"/>
-    <w:lsdException w:name="Table Grid" w:uiPriority="39"/>
+    <w:lsdException w:name="Table Grid" w:uiPriority="59" w:qFormat="1"/>
     <w:lsdException w:name="Table Theme" w:semiHidden="1" w:unhideWhenUsed="1"/>
     <w:lsdException w:name="Placeholder Text" w:semiHidden="1"/>
     <w:lsdException w:name="No Spacing" w:uiPriority="1" w:qFormat="1"/>
@@ -420,8 +2530,36 @@
   <w:style w:type="paragraph" w:default="1" w:styleId="Normal">
     <w:name w:val="Normal"/>
     <w:qFormat/>
+    <w:rsid w:val="007672DE"/>
+    <w:pPr>
+      <w:spacing w:after="200" w:line="276" w:lineRule="auto"/>
+    </w:pPr>
     <w:rPr>
-      <w:noProof/>
+      <w:rFonts w:asciiTheme="minorHAnsi" w:eastAsiaTheme="minorEastAsia" w:hAnsiTheme="minorHAnsi" w:cstheme="minorBidi"/>
+      <w:lang w:val="en-US"/>
+    </w:rPr>
+  </w:style>
+  <w:style w:type="paragraph" w:styleId="Heading1">
+    <w:name w:val="heading 1"/>
+    <w:basedOn w:val="Normal"/>
+    <w:next w:val="Normal"/>
+    <w:link w:val="Heading1Char"/>
+    <w:uiPriority w:val="9"/>
+    <w:qFormat/>
+    <w:rsid w:val="007672DE"/>
+    <w:pPr>
+      <w:keepNext/>
+      <w:keepLines/>
+      <w:spacing w:before="480" w:after="0"/>
+      <w:outlineLvl w:val="0"/>
+    </w:pPr>
+    <w:rPr>
+      <w:rFonts w:asciiTheme="majorHAnsi" w:eastAsiaTheme="majorEastAsia" w:hAnsiTheme="majorHAnsi" w:cstheme="majorBidi"/>
+      <w:b/>
+      <w:bCs/>
+      <w:color w:val="2F5496" w:themeColor="accent1" w:themeShade="BF"/>
+      <w:sz w:val="28"/>
+      <w:szCs w:val="28"/>
     </w:rPr>
   </w:style>
   <w:style w:type="character" w:default="1" w:styleId="DefaultParagraphFont">
@@ -450,6 +2588,48 @@
     <w:uiPriority w:val="99"/>
     <w:semiHidden/>
     <w:unhideWhenUsed/>
+  </w:style>
+  <w:style w:type="table" w:styleId="TableGrid">
+    <w:name w:val="Table Grid"/>
+    <w:basedOn w:val="TableNormal"/>
+    <w:uiPriority w:val="59"/>
+    <w:qFormat/>
+    <w:rsid w:val="00744488"/>
+    <w:pPr>
+      <w:spacing w:after="0" w:line="240" w:lineRule="auto"/>
+    </w:pPr>
+    <w:rPr>
+      <w:rFonts w:ascii="Times New Roman" w:eastAsia="Times New Roman" w:hAnsi="Times New Roman" w:cs="Times New Roman"/>
+      <w:sz w:val="20"/>
+      <w:szCs w:val="20"/>
+      <w:lang w:eastAsia="id-ID"/>
+    </w:rPr>
+    <w:tblPr>
+      <w:tblBorders>
+        <w:top w:val="single" w:sz="4" w:space="0" w:color="auto"/>
+        <w:left w:val="single" w:sz="4" w:space="0" w:color="auto"/>
+        <w:bottom w:val="single" w:sz="4" w:space="0" w:color="auto"/>
+        <w:right w:val="single" w:sz="4" w:space="0" w:color="auto"/>
+        <w:insideH w:val="single" w:sz="4" w:space="0" w:color="auto"/>
+        <w:insideV w:val="single" w:sz="4" w:space="0" w:color="auto"/>
+      </w:tblBorders>
+    </w:tblPr>
+  </w:style>
+  <w:style w:type="character" w:customStyle="1" w:styleId="Heading1Char">
+    <w:name w:val="Heading 1 Char"/>
+    <w:basedOn w:val="DefaultParagraphFont"/>
+    <w:link w:val="Heading1"/>
+    <w:uiPriority w:val="9"/>
+    <w:rsid w:val="007672DE"/>
+    <w:rPr>
+      <w:rFonts w:asciiTheme="majorHAnsi" w:eastAsiaTheme="majorEastAsia" w:hAnsiTheme="majorHAnsi" w:cstheme="majorBidi"/>
+      <w:b/>
+      <w:bCs/>
+      <w:color w:val="2F5496" w:themeColor="accent1" w:themeShade="BF"/>
+      <w:sz w:val="28"/>
+      <w:szCs w:val="28"/>
+      <w:lang w:val="en-US"/>
+    </w:rPr>
   </w:style>
 </w:styles>
 </file>

</xml_diff>